<commit_message>
Adding all githubFiles 12-dec-2019
</commit_message>
<xml_diff>
--- a/Command.docx
+++ b/Command.docx
@@ -774,23 +774,7 @@
           <w:sz w:val="18"/>
           <w:szCs w:val="18"/>
         </w:rPr>
-        <w:t xml:space="preserve">$ ls </w:t>
-      </w:r>
-      <w:r>
-        <w:rPr>
-          <w:rFonts w:ascii="Lucida Console" w:hAnsi="Lucida Console" w:cs="Lucida Console"/>
-          <w:sz w:val="18"/>
-          <w:szCs w:val="18"/>
-        </w:rPr>
-        <w:t>–</w:t>
-      </w:r>
-      <w:r>
-        <w:rPr>
-          <w:rFonts w:ascii="Lucida Console" w:hAnsi="Lucida Console" w:cs="Lucida Console"/>
-          <w:sz w:val="18"/>
-          <w:szCs w:val="18"/>
-        </w:rPr>
-        <w:t>la</w:t>
+        <w:t>$ ls –la</w:t>
       </w:r>
     </w:p>
     <w:p>
@@ -13783,7 +13767,6 @@
         </w:rPr>
         <w:t xml:space="preserve">$ </w:t>
       </w:r>
-      <w:bookmarkStart w:id="0" w:name="_GoBack"/>
       <w:proofErr w:type="spellStart"/>
       <w:r>
         <w:rPr>
@@ -13803,7 +13786,6 @@
         <w:t xml:space="preserve"> branch local</w:t>
       </w:r>
     </w:p>
-    <w:bookmarkEnd w:id="0"/>
     <w:p>
       <w:pPr>
         <w:autoSpaceDE w:val="0"/>
@@ -20282,20 +20264,12 @@
         <w:shd w:val="clear" w:color="auto" w:fill="F6F8FA"/>
         <w:ind w:left="720"/>
         <w:rPr>
-          <w:rFonts w:ascii="Consolas" w:hAnsi="Consolas"/>
-          <w:color w:val="24292E"/>
-        </w:rPr>
-      </w:pPr>
-      <w:r>
-        <w:rPr>
           <w:rStyle w:val="HTMLCode"/>
           <w:rFonts w:ascii="Consolas" w:hAnsi="Consolas"/>
           <w:color w:val="333333"/>
           <w:bdr w:val="none" w:sz="0" w:space="0" w:color="auto" w:frame="1"/>
         </w:rPr>
-        <w:t xml:space="preserve">&gt; </w:t>
-      </w:r>
-      <w:proofErr w:type="gramStart"/>
+      </w:pPr>
       <w:r>
         <w:rPr>
           <w:rStyle w:val="HTMLCode"/>
@@ -20303,9 +20277,9 @@
           <w:color w:val="333333"/>
           <w:bdr w:val="none" w:sz="0" w:space="0" w:color="auto" w:frame="1"/>
         </w:rPr>
-        <w:t xml:space="preserve">origin  </w:t>
-      </w:r>
-      <w:proofErr w:type="spellStart"/>
+        <w:t xml:space="preserve">&gt; </w:t>
+      </w:r>
+      <w:proofErr w:type="gramStart"/>
       <w:r>
         <w:rPr>
           <w:rStyle w:val="HTMLCode"/>
@@ -20313,9 +20287,9 @@
           <w:color w:val="333333"/>
           <w:bdr w:val="none" w:sz="0" w:space="0" w:color="auto" w:frame="1"/>
         </w:rPr>
-        <w:t>git@github.com</w:t>
-      </w:r>
-      <w:proofErr w:type="gramEnd"/>
+        <w:t xml:space="preserve">origin  </w:t>
+      </w:r>
+      <w:proofErr w:type="spellStart"/>
       <w:r>
         <w:rPr>
           <w:rStyle w:val="HTMLCode"/>
@@ -20323,6 +20297,16 @@
           <w:color w:val="333333"/>
           <w:bdr w:val="none" w:sz="0" w:space="0" w:color="auto" w:frame="1"/>
         </w:rPr>
+        <w:t>git@github.com</w:t>
+      </w:r>
+      <w:proofErr w:type="gramEnd"/>
+      <w:r>
+        <w:rPr>
+          <w:rStyle w:val="HTMLCode"/>
+          <w:rFonts w:ascii="Consolas" w:hAnsi="Consolas"/>
+          <w:color w:val="333333"/>
+          <w:bdr w:val="none" w:sz="0" w:space="0" w:color="auto" w:frame="1"/>
+        </w:rPr>
         <w:t>:</w:t>
       </w:r>
       <w:r>
@@ -20376,6 +20360,56 @@
     </w:p>
     <w:p>
       <w:pPr>
+        <w:pStyle w:val="HTMLPreformatted"/>
+        <w:shd w:val="clear" w:color="auto" w:fill="F6F8FA"/>
+        <w:ind w:left="720"/>
+        <w:rPr>
+          <w:rStyle w:val="HTMLCode"/>
+          <w:rFonts w:ascii="Consolas" w:hAnsi="Consolas"/>
+          <w:color w:val="333333"/>
+          <w:bdr w:val="none" w:sz="0" w:space="0" w:color="auto" w:frame="1"/>
+        </w:rPr>
+      </w:pPr>
+    </w:p>
+    <w:p>
+      <w:pPr>
+        <w:pStyle w:val="HTMLPreformatted"/>
+        <w:shd w:val="clear" w:color="auto" w:fill="F6F8FA"/>
+        <w:ind w:left="720"/>
+        <w:rPr>
+          <w:rStyle w:val="HTMLCode"/>
+          <w:rFonts w:ascii="Consolas" w:hAnsi="Consolas"/>
+          <w:color w:val="333333"/>
+          <w:bdr w:val="none" w:sz="0" w:space="0" w:color="auto" w:frame="1"/>
+        </w:rPr>
+      </w:pPr>
+    </w:p>
+    <w:p>
+      <w:pPr>
+        <w:pStyle w:val="HTMLPreformatted"/>
+        <w:shd w:val="clear" w:color="auto" w:fill="F6F8FA"/>
+        <w:ind w:left="720"/>
+        <w:rPr>
+          <w:rStyle w:val="HTMLCode"/>
+          <w:rFonts w:ascii="Consolas" w:hAnsi="Consolas"/>
+          <w:color w:val="333333"/>
+          <w:bdr w:val="none" w:sz="0" w:space="0" w:color="auto" w:frame="1"/>
+        </w:rPr>
+      </w:pPr>
+    </w:p>
+    <w:p>
+      <w:pPr>
+        <w:pStyle w:val="HTMLPreformatted"/>
+        <w:shd w:val="clear" w:color="auto" w:fill="F6F8FA"/>
+        <w:ind w:left="720"/>
+        <w:rPr>
+          <w:rFonts w:ascii="Consolas" w:hAnsi="Consolas"/>
+          <w:color w:val="24292E"/>
+        </w:rPr>
+      </w:pPr>
+    </w:p>
+    <w:p>
+      <w:pPr>
         <w:pStyle w:val="ListParagraph"/>
         <w:ind w:left="1440"/>
         <w:rPr>
@@ -20383,6 +20417,1502 @@
           <w:szCs w:val="36"/>
         </w:rPr>
       </w:pPr>
+    </w:p>
+    <w:p>
+      <w:pPr>
+        <w:pStyle w:val="ListParagraph"/>
+        <w:ind w:left="1440"/>
+        <w:rPr>
+          <w:sz w:val="36"/>
+          <w:szCs w:val="36"/>
+        </w:rPr>
+      </w:pPr>
+      <w:proofErr w:type="spellStart"/>
+      <w:r>
+        <w:rPr>
+          <w:sz w:val="36"/>
+          <w:szCs w:val="36"/>
+        </w:rPr>
+        <w:t>Git</w:t>
+      </w:r>
+      <w:proofErr w:type="spellEnd"/>
+      <w:r>
+        <w:rPr>
+          <w:sz w:val="36"/>
+          <w:szCs w:val="36"/>
+        </w:rPr>
+        <w:t xml:space="preserve"> Revert Message</w:t>
+      </w:r>
+    </w:p>
+    <w:p>
+      <w:pPr>
+        <w:pStyle w:val="ListParagraph"/>
+        <w:ind w:left="1440"/>
+        <w:rPr>
+          <w:sz w:val="36"/>
+          <w:szCs w:val="36"/>
+        </w:rPr>
+      </w:pPr>
+    </w:p>
+    <w:p>
+      <w:pPr>
+        <w:autoSpaceDE w:val="0"/>
+        <w:autoSpaceDN w:val="0"/>
+        <w:adjustRightInd w:val="0"/>
+        <w:spacing w:after="0" w:line="240" w:lineRule="auto"/>
+        <w:rPr>
+          <w:rFonts w:ascii="Lucida Console" w:hAnsi="Lucida Console" w:cs="Lucida Console"/>
+          <w:color w:val="00BFBF"/>
+          <w:sz w:val="18"/>
+          <w:szCs w:val="18"/>
+        </w:rPr>
+      </w:pPr>
+      <w:r>
+        <w:rPr>
+          <w:rFonts w:ascii="Lucida Console" w:hAnsi="Lucida Console" w:cs="Lucida Console"/>
+          <w:color w:val="00BF00"/>
+          <w:sz w:val="18"/>
+          <w:szCs w:val="18"/>
+        </w:rPr>
+        <w:t xml:space="preserve">gasingh@DIN16005503 </w:t>
+      </w:r>
+      <w:r>
+        <w:rPr>
+          <w:rFonts w:ascii="Lucida Console" w:hAnsi="Lucida Console" w:cs="Lucida Console"/>
+          <w:color w:val="BF00BF"/>
+          <w:sz w:val="18"/>
+          <w:szCs w:val="18"/>
+        </w:rPr>
+        <w:t xml:space="preserve">MINGW64 </w:t>
+      </w:r>
+      <w:r>
+        <w:rPr>
+          <w:rFonts w:ascii="Lucida Console" w:hAnsi="Lucida Console" w:cs="Lucida Console"/>
+          <w:color w:val="BFBF00"/>
+          <w:sz w:val="18"/>
+          <w:szCs w:val="18"/>
+        </w:rPr>
+        <w:t>~/Desktop/</w:t>
+      </w:r>
+      <w:proofErr w:type="spellStart"/>
+      <w:r>
+        <w:rPr>
+          <w:rFonts w:ascii="Lucida Console" w:hAnsi="Lucida Console" w:cs="Lucida Console"/>
+          <w:color w:val="BFBF00"/>
+          <w:sz w:val="18"/>
+          <w:szCs w:val="18"/>
+        </w:rPr>
+        <w:t>git</w:t>
+      </w:r>
+      <w:proofErr w:type="spellEnd"/>
+      <w:r>
+        <w:rPr>
+          <w:rFonts w:ascii="Lucida Console" w:hAnsi="Lucida Console" w:cs="Lucida Console"/>
+          <w:color w:val="00BFBF"/>
+          <w:sz w:val="18"/>
+          <w:szCs w:val="18"/>
+        </w:rPr>
+        <w:t xml:space="preserve"> (master)</w:t>
+      </w:r>
+    </w:p>
+    <w:p>
+      <w:pPr>
+        <w:autoSpaceDE w:val="0"/>
+        <w:autoSpaceDN w:val="0"/>
+        <w:adjustRightInd w:val="0"/>
+        <w:spacing w:after="0" w:line="240" w:lineRule="auto"/>
+        <w:rPr>
+          <w:rFonts w:ascii="Lucida Console" w:hAnsi="Lucida Console" w:cs="Lucida Console"/>
+          <w:sz w:val="18"/>
+          <w:szCs w:val="18"/>
+        </w:rPr>
+      </w:pPr>
+      <w:r>
+        <w:rPr>
+          <w:rFonts w:ascii="Lucida Console" w:hAnsi="Lucida Console" w:cs="Lucida Console"/>
+          <w:sz w:val="18"/>
+          <w:szCs w:val="18"/>
+        </w:rPr>
+        <w:t xml:space="preserve">$ </w:t>
+      </w:r>
+      <w:proofErr w:type="spellStart"/>
+      <w:r>
+        <w:rPr>
+          <w:rFonts w:ascii="Lucida Console" w:hAnsi="Lucida Console" w:cs="Lucida Console"/>
+          <w:sz w:val="18"/>
+          <w:szCs w:val="18"/>
+        </w:rPr>
+        <w:t>git</w:t>
+      </w:r>
+      <w:proofErr w:type="spellEnd"/>
+      <w:r>
+        <w:rPr>
+          <w:rFonts w:ascii="Lucida Console" w:hAnsi="Lucida Console" w:cs="Lucida Console"/>
+          <w:sz w:val="18"/>
+          <w:szCs w:val="18"/>
+        </w:rPr>
+        <w:t xml:space="preserve"> revert</w:t>
+      </w:r>
+    </w:p>
+    <w:p>
+      <w:pPr>
+        <w:autoSpaceDE w:val="0"/>
+        <w:autoSpaceDN w:val="0"/>
+        <w:adjustRightInd w:val="0"/>
+        <w:spacing w:after="0" w:line="240" w:lineRule="auto"/>
+        <w:rPr>
+          <w:rFonts w:ascii="Lucida Console" w:hAnsi="Lucida Console" w:cs="Lucida Console"/>
+          <w:sz w:val="18"/>
+          <w:szCs w:val="18"/>
+        </w:rPr>
+      </w:pPr>
+      <w:r>
+        <w:rPr>
+          <w:rFonts w:ascii="Lucida Console" w:hAnsi="Lucida Console" w:cs="Lucida Console"/>
+          <w:sz w:val="18"/>
+          <w:szCs w:val="18"/>
+        </w:rPr>
+        <w:t xml:space="preserve">usage: </w:t>
+      </w:r>
+      <w:proofErr w:type="spellStart"/>
+      <w:r>
+        <w:rPr>
+          <w:rFonts w:ascii="Lucida Console" w:hAnsi="Lucida Console" w:cs="Lucida Console"/>
+          <w:sz w:val="18"/>
+          <w:szCs w:val="18"/>
+        </w:rPr>
+        <w:t>git</w:t>
+      </w:r>
+      <w:proofErr w:type="spellEnd"/>
+      <w:r>
+        <w:rPr>
+          <w:rFonts w:ascii="Lucida Console" w:hAnsi="Lucida Console" w:cs="Lucida Console"/>
+          <w:sz w:val="18"/>
+          <w:szCs w:val="18"/>
+        </w:rPr>
+        <w:t xml:space="preserve"> revert [&lt;options&gt;] &lt;commit-</w:t>
+      </w:r>
+      <w:proofErr w:type="spellStart"/>
+      <w:r>
+        <w:rPr>
+          <w:rFonts w:ascii="Lucida Console" w:hAnsi="Lucida Console" w:cs="Lucida Console"/>
+          <w:sz w:val="18"/>
+          <w:szCs w:val="18"/>
+        </w:rPr>
+        <w:t>ish</w:t>
+      </w:r>
+      <w:proofErr w:type="spellEnd"/>
+      <w:r>
+        <w:rPr>
+          <w:rFonts w:ascii="Lucida Console" w:hAnsi="Lucida Console" w:cs="Lucida Console"/>
+          <w:sz w:val="18"/>
+          <w:szCs w:val="18"/>
+        </w:rPr>
+        <w:t>&gt;...</w:t>
+      </w:r>
+    </w:p>
+    <w:p>
+      <w:pPr>
+        <w:autoSpaceDE w:val="0"/>
+        <w:autoSpaceDN w:val="0"/>
+        <w:adjustRightInd w:val="0"/>
+        <w:spacing w:after="0" w:line="240" w:lineRule="auto"/>
+        <w:rPr>
+          <w:rFonts w:ascii="Lucida Console" w:hAnsi="Lucida Console" w:cs="Lucida Console"/>
+          <w:sz w:val="18"/>
+          <w:szCs w:val="18"/>
+        </w:rPr>
+      </w:pPr>
+      <w:r>
+        <w:rPr>
+          <w:rFonts w:ascii="Lucida Console" w:hAnsi="Lucida Console" w:cs="Lucida Console"/>
+          <w:sz w:val="18"/>
+          <w:szCs w:val="18"/>
+        </w:rPr>
+        <w:t xml:space="preserve">   or: </w:t>
+      </w:r>
+      <w:proofErr w:type="spellStart"/>
+      <w:r>
+        <w:rPr>
+          <w:rFonts w:ascii="Lucida Console" w:hAnsi="Lucida Console" w:cs="Lucida Console"/>
+          <w:sz w:val="18"/>
+          <w:szCs w:val="18"/>
+        </w:rPr>
+        <w:t>git</w:t>
+      </w:r>
+      <w:proofErr w:type="spellEnd"/>
+      <w:r>
+        <w:rPr>
+          <w:rFonts w:ascii="Lucida Console" w:hAnsi="Lucida Console" w:cs="Lucida Console"/>
+          <w:sz w:val="18"/>
+          <w:szCs w:val="18"/>
+        </w:rPr>
+        <w:t xml:space="preserve"> revert &lt;subcommand&gt;</w:t>
+      </w:r>
+    </w:p>
+    <w:p>
+      <w:pPr>
+        <w:autoSpaceDE w:val="0"/>
+        <w:autoSpaceDN w:val="0"/>
+        <w:adjustRightInd w:val="0"/>
+        <w:spacing w:after="0" w:line="240" w:lineRule="auto"/>
+        <w:rPr>
+          <w:rFonts w:ascii="Lucida Console" w:hAnsi="Lucida Console" w:cs="Lucida Console"/>
+          <w:sz w:val="18"/>
+          <w:szCs w:val="18"/>
+        </w:rPr>
+      </w:pPr>
+    </w:p>
+    <w:p>
+      <w:pPr>
+        <w:autoSpaceDE w:val="0"/>
+        <w:autoSpaceDN w:val="0"/>
+        <w:adjustRightInd w:val="0"/>
+        <w:spacing w:after="0" w:line="240" w:lineRule="auto"/>
+        <w:rPr>
+          <w:rFonts w:ascii="Lucida Console" w:hAnsi="Lucida Console" w:cs="Lucida Console"/>
+          <w:sz w:val="18"/>
+          <w:szCs w:val="18"/>
+        </w:rPr>
+      </w:pPr>
+      <w:r>
+        <w:rPr>
+          <w:rFonts w:ascii="Lucida Console" w:hAnsi="Lucida Console" w:cs="Lucida Console"/>
+          <w:sz w:val="18"/>
+          <w:szCs w:val="18"/>
+        </w:rPr>
+        <w:t xml:space="preserve">    --quit                end revert or cherry-pick sequence</w:t>
+      </w:r>
+    </w:p>
+    <w:p>
+      <w:pPr>
+        <w:autoSpaceDE w:val="0"/>
+        <w:autoSpaceDN w:val="0"/>
+        <w:adjustRightInd w:val="0"/>
+        <w:spacing w:after="0" w:line="240" w:lineRule="auto"/>
+        <w:rPr>
+          <w:rFonts w:ascii="Lucida Console" w:hAnsi="Lucida Console" w:cs="Lucida Console"/>
+          <w:sz w:val="18"/>
+          <w:szCs w:val="18"/>
+        </w:rPr>
+      </w:pPr>
+      <w:r>
+        <w:rPr>
+          <w:rFonts w:ascii="Lucida Console" w:hAnsi="Lucida Console" w:cs="Lucida Console"/>
+          <w:sz w:val="18"/>
+          <w:szCs w:val="18"/>
+        </w:rPr>
+        <w:t xml:space="preserve">    --continue            resume revert or cherry-pick sequence</w:t>
+      </w:r>
+    </w:p>
+    <w:p>
+      <w:pPr>
+        <w:autoSpaceDE w:val="0"/>
+        <w:autoSpaceDN w:val="0"/>
+        <w:adjustRightInd w:val="0"/>
+        <w:spacing w:after="0" w:line="240" w:lineRule="auto"/>
+        <w:rPr>
+          <w:rFonts w:ascii="Lucida Console" w:hAnsi="Lucida Console" w:cs="Lucida Console"/>
+          <w:sz w:val="18"/>
+          <w:szCs w:val="18"/>
+        </w:rPr>
+      </w:pPr>
+      <w:r>
+        <w:rPr>
+          <w:rFonts w:ascii="Lucida Console" w:hAnsi="Lucida Console" w:cs="Lucida Console"/>
+          <w:sz w:val="18"/>
+          <w:szCs w:val="18"/>
+        </w:rPr>
+        <w:t xml:space="preserve">    --abort               cancel revert or cherry-pick sequence</w:t>
+      </w:r>
+    </w:p>
+    <w:p>
+      <w:pPr>
+        <w:autoSpaceDE w:val="0"/>
+        <w:autoSpaceDN w:val="0"/>
+        <w:adjustRightInd w:val="0"/>
+        <w:spacing w:after="0" w:line="240" w:lineRule="auto"/>
+        <w:rPr>
+          <w:rFonts w:ascii="Lucida Console" w:hAnsi="Lucida Console" w:cs="Lucida Console"/>
+          <w:sz w:val="18"/>
+          <w:szCs w:val="18"/>
+        </w:rPr>
+      </w:pPr>
+      <w:r>
+        <w:rPr>
+          <w:rFonts w:ascii="Lucida Console" w:hAnsi="Lucida Console" w:cs="Lucida Console"/>
+          <w:sz w:val="18"/>
+          <w:szCs w:val="18"/>
+        </w:rPr>
+        <w:t xml:space="preserve">    --skip                </w:t>
+      </w:r>
+      <w:proofErr w:type="spellStart"/>
+      <w:r>
+        <w:rPr>
+          <w:rFonts w:ascii="Lucida Console" w:hAnsi="Lucida Console" w:cs="Lucida Console"/>
+          <w:sz w:val="18"/>
+          <w:szCs w:val="18"/>
+        </w:rPr>
+        <w:t>skip</w:t>
+      </w:r>
+      <w:proofErr w:type="spellEnd"/>
+      <w:r>
+        <w:rPr>
+          <w:rFonts w:ascii="Lucida Console" w:hAnsi="Lucida Console" w:cs="Lucida Console"/>
+          <w:sz w:val="18"/>
+          <w:szCs w:val="18"/>
+        </w:rPr>
+        <w:t xml:space="preserve"> current commit and continue</w:t>
+      </w:r>
+    </w:p>
+    <w:p>
+      <w:pPr>
+        <w:autoSpaceDE w:val="0"/>
+        <w:autoSpaceDN w:val="0"/>
+        <w:adjustRightInd w:val="0"/>
+        <w:spacing w:after="0" w:line="240" w:lineRule="auto"/>
+        <w:rPr>
+          <w:rFonts w:ascii="Lucida Console" w:hAnsi="Lucida Console" w:cs="Lucida Console"/>
+          <w:sz w:val="18"/>
+          <w:szCs w:val="18"/>
+        </w:rPr>
+      </w:pPr>
+      <w:r>
+        <w:rPr>
+          <w:rFonts w:ascii="Lucida Console" w:hAnsi="Lucida Console" w:cs="Lucida Console"/>
+          <w:sz w:val="18"/>
+          <w:szCs w:val="18"/>
+        </w:rPr>
+        <w:t xml:space="preserve">    --cleanup &lt;mode&gt;      how to strip spaces and #comments from message</w:t>
+      </w:r>
+    </w:p>
+    <w:p>
+      <w:pPr>
+        <w:autoSpaceDE w:val="0"/>
+        <w:autoSpaceDN w:val="0"/>
+        <w:adjustRightInd w:val="0"/>
+        <w:spacing w:after="0" w:line="240" w:lineRule="auto"/>
+        <w:rPr>
+          <w:rFonts w:ascii="Lucida Console" w:hAnsi="Lucida Console" w:cs="Lucida Console"/>
+          <w:sz w:val="18"/>
+          <w:szCs w:val="18"/>
+        </w:rPr>
+      </w:pPr>
+      <w:r>
+        <w:rPr>
+          <w:rFonts w:ascii="Lucida Console" w:hAnsi="Lucida Console" w:cs="Lucida Console"/>
+          <w:sz w:val="18"/>
+          <w:szCs w:val="18"/>
+        </w:rPr>
+        <w:t xml:space="preserve">    -n, --no-commit       don't automatically commit</w:t>
+      </w:r>
+    </w:p>
+    <w:p>
+      <w:pPr>
+        <w:autoSpaceDE w:val="0"/>
+        <w:autoSpaceDN w:val="0"/>
+        <w:adjustRightInd w:val="0"/>
+        <w:spacing w:after="0" w:line="240" w:lineRule="auto"/>
+        <w:rPr>
+          <w:rFonts w:ascii="Lucida Console" w:hAnsi="Lucida Console" w:cs="Lucida Console"/>
+          <w:sz w:val="18"/>
+          <w:szCs w:val="18"/>
+        </w:rPr>
+      </w:pPr>
+      <w:r>
+        <w:rPr>
+          <w:rFonts w:ascii="Lucida Console" w:hAnsi="Lucida Console" w:cs="Lucida Console"/>
+          <w:sz w:val="18"/>
+          <w:szCs w:val="18"/>
+        </w:rPr>
+        <w:t xml:space="preserve">    -e, --edit            </w:t>
+      </w:r>
+      <w:proofErr w:type="spellStart"/>
+      <w:r>
+        <w:rPr>
+          <w:rFonts w:ascii="Lucida Console" w:hAnsi="Lucida Console" w:cs="Lucida Console"/>
+          <w:sz w:val="18"/>
+          <w:szCs w:val="18"/>
+        </w:rPr>
+        <w:t>edit</w:t>
+      </w:r>
+      <w:proofErr w:type="spellEnd"/>
+      <w:r>
+        <w:rPr>
+          <w:rFonts w:ascii="Lucida Console" w:hAnsi="Lucida Console" w:cs="Lucida Console"/>
+          <w:sz w:val="18"/>
+          <w:szCs w:val="18"/>
+        </w:rPr>
+        <w:t xml:space="preserve"> the commit message</w:t>
+      </w:r>
+    </w:p>
+    <w:p>
+      <w:pPr>
+        <w:autoSpaceDE w:val="0"/>
+        <w:autoSpaceDN w:val="0"/>
+        <w:adjustRightInd w:val="0"/>
+        <w:spacing w:after="0" w:line="240" w:lineRule="auto"/>
+        <w:rPr>
+          <w:rFonts w:ascii="Lucida Console" w:hAnsi="Lucida Console" w:cs="Lucida Console"/>
+          <w:sz w:val="18"/>
+          <w:szCs w:val="18"/>
+        </w:rPr>
+      </w:pPr>
+      <w:r>
+        <w:rPr>
+          <w:rFonts w:ascii="Lucida Console" w:hAnsi="Lucida Console" w:cs="Lucida Console"/>
+          <w:sz w:val="18"/>
+          <w:szCs w:val="18"/>
+        </w:rPr>
+        <w:t xml:space="preserve">    -s, --signoff         add Signed-off-by:</w:t>
+      </w:r>
+      <w:bookmarkStart w:id="0" w:name="_GoBack"/>
+      <w:bookmarkEnd w:id="0"/>
+    </w:p>
+    <w:p>
+      <w:pPr>
+        <w:autoSpaceDE w:val="0"/>
+        <w:autoSpaceDN w:val="0"/>
+        <w:adjustRightInd w:val="0"/>
+        <w:spacing w:after="0" w:line="240" w:lineRule="auto"/>
+        <w:rPr>
+          <w:rFonts w:ascii="Lucida Console" w:hAnsi="Lucida Console" w:cs="Lucida Console"/>
+          <w:sz w:val="18"/>
+          <w:szCs w:val="18"/>
+        </w:rPr>
+      </w:pPr>
+      <w:r>
+        <w:rPr>
+          <w:rFonts w:ascii="Lucida Console" w:hAnsi="Lucida Console" w:cs="Lucida Console"/>
+          <w:sz w:val="18"/>
+          <w:szCs w:val="18"/>
+        </w:rPr>
+        <w:t xml:space="preserve">    -m, --mainline &lt;parent-number&gt;</w:t>
+      </w:r>
+    </w:p>
+    <w:p>
+      <w:pPr>
+        <w:autoSpaceDE w:val="0"/>
+        <w:autoSpaceDN w:val="0"/>
+        <w:adjustRightInd w:val="0"/>
+        <w:spacing w:after="0" w:line="240" w:lineRule="auto"/>
+        <w:rPr>
+          <w:rFonts w:ascii="Lucida Console" w:hAnsi="Lucida Console" w:cs="Lucida Console"/>
+          <w:sz w:val="18"/>
+          <w:szCs w:val="18"/>
+        </w:rPr>
+      </w:pPr>
+      <w:r>
+        <w:rPr>
+          <w:rFonts w:ascii="Lucida Console" w:hAnsi="Lucida Console" w:cs="Lucida Console"/>
+          <w:sz w:val="18"/>
+          <w:szCs w:val="18"/>
+        </w:rPr>
+        <w:t xml:space="preserve">                          select mainline parent</w:t>
+      </w:r>
+    </w:p>
+    <w:p>
+      <w:pPr>
+        <w:autoSpaceDE w:val="0"/>
+        <w:autoSpaceDN w:val="0"/>
+        <w:adjustRightInd w:val="0"/>
+        <w:spacing w:after="0" w:line="240" w:lineRule="auto"/>
+        <w:rPr>
+          <w:rFonts w:ascii="Lucida Console" w:hAnsi="Lucida Console" w:cs="Lucida Console"/>
+          <w:sz w:val="18"/>
+          <w:szCs w:val="18"/>
+        </w:rPr>
+      </w:pPr>
+      <w:r>
+        <w:rPr>
+          <w:rFonts w:ascii="Lucida Console" w:hAnsi="Lucida Console" w:cs="Lucida Console"/>
+          <w:sz w:val="18"/>
+          <w:szCs w:val="18"/>
+        </w:rPr>
+        <w:t xml:space="preserve">    --</w:t>
+      </w:r>
+      <w:proofErr w:type="spellStart"/>
+      <w:r>
+        <w:rPr>
+          <w:rFonts w:ascii="Lucida Console" w:hAnsi="Lucida Console" w:cs="Lucida Console"/>
+          <w:sz w:val="18"/>
+          <w:szCs w:val="18"/>
+        </w:rPr>
+        <w:t>rerere-autoupdate</w:t>
+      </w:r>
+      <w:proofErr w:type="spellEnd"/>
+      <w:r>
+        <w:rPr>
+          <w:rFonts w:ascii="Lucida Console" w:hAnsi="Lucida Console" w:cs="Lucida Console"/>
+          <w:sz w:val="18"/>
+          <w:szCs w:val="18"/>
+        </w:rPr>
+        <w:t xml:space="preserve">   update the index with reused conflict resolution if possible</w:t>
+      </w:r>
+    </w:p>
+    <w:p>
+      <w:pPr>
+        <w:autoSpaceDE w:val="0"/>
+        <w:autoSpaceDN w:val="0"/>
+        <w:adjustRightInd w:val="0"/>
+        <w:spacing w:after="0" w:line="240" w:lineRule="auto"/>
+        <w:rPr>
+          <w:rFonts w:ascii="Lucida Console" w:hAnsi="Lucida Console" w:cs="Lucida Console"/>
+          <w:sz w:val="18"/>
+          <w:szCs w:val="18"/>
+        </w:rPr>
+      </w:pPr>
+      <w:r>
+        <w:rPr>
+          <w:rFonts w:ascii="Lucida Console" w:hAnsi="Lucida Console" w:cs="Lucida Console"/>
+          <w:sz w:val="18"/>
+          <w:szCs w:val="18"/>
+        </w:rPr>
+        <w:t xml:space="preserve">    --strategy &lt;strategy&gt;</w:t>
+      </w:r>
+    </w:p>
+    <w:p>
+      <w:pPr>
+        <w:autoSpaceDE w:val="0"/>
+        <w:autoSpaceDN w:val="0"/>
+        <w:adjustRightInd w:val="0"/>
+        <w:spacing w:after="0" w:line="240" w:lineRule="auto"/>
+        <w:rPr>
+          <w:rFonts w:ascii="Lucida Console" w:hAnsi="Lucida Console" w:cs="Lucida Console"/>
+          <w:sz w:val="18"/>
+          <w:szCs w:val="18"/>
+        </w:rPr>
+      </w:pPr>
+      <w:r>
+        <w:rPr>
+          <w:rFonts w:ascii="Lucida Console" w:hAnsi="Lucida Console" w:cs="Lucida Console"/>
+          <w:sz w:val="18"/>
+          <w:szCs w:val="18"/>
+        </w:rPr>
+        <w:t xml:space="preserve">                          merge strategy</w:t>
+      </w:r>
+    </w:p>
+    <w:p>
+      <w:pPr>
+        <w:autoSpaceDE w:val="0"/>
+        <w:autoSpaceDN w:val="0"/>
+        <w:adjustRightInd w:val="0"/>
+        <w:spacing w:after="0" w:line="240" w:lineRule="auto"/>
+        <w:rPr>
+          <w:rFonts w:ascii="Lucida Console" w:hAnsi="Lucida Console" w:cs="Lucida Console"/>
+          <w:sz w:val="18"/>
+          <w:szCs w:val="18"/>
+        </w:rPr>
+      </w:pPr>
+      <w:r>
+        <w:rPr>
+          <w:rFonts w:ascii="Lucida Console" w:hAnsi="Lucida Console" w:cs="Lucida Console"/>
+          <w:sz w:val="18"/>
+          <w:szCs w:val="18"/>
+        </w:rPr>
+        <w:t xml:space="preserve">    -X, --strategy-option &lt;option&gt;</w:t>
+      </w:r>
+    </w:p>
+    <w:p>
+      <w:pPr>
+        <w:autoSpaceDE w:val="0"/>
+        <w:autoSpaceDN w:val="0"/>
+        <w:adjustRightInd w:val="0"/>
+        <w:spacing w:after="0" w:line="240" w:lineRule="auto"/>
+        <w:rPr>
+          <w:rFonts w:ascii="Lucida Console" w:hAnsi="Lucida Console" w:cs="Lucida Console"/>
+          <w:sz w:val="18"/>
+          <w:szCs w:val="18"/>
+        </w:rPr>
+      </w:pPr>
+      <w:r>
+        <w:rPr>
+          <w:rFonts w:ascii="Lucida Console" w:hAnsi="Lucida Console" w:cs="Lucida Console"/>
+          <w:sz w:val="18"/>
+          <w:szCs w:val="18"/>
+        </w:rPr>
+        <w:t xml:space="preserve">                          option for merge strategy</w:t>
+      </w:r>
+    </w:p>
+    <w:p>
+      <w:pPr>
+        <w:autoSpaceDE w:val="0"/>
+        <w:autoSpaceDN w:val="0"/>
+        <w:adjustRightInd w:val="0"/>
+        <w:spacing w:after="0" w:line="240" w:lineRule="auto"/>
+        <w:rPr>
+          <w:rFonts w:ascii="Lucida Console" w:hAnsi="Lucida Console" w:cs="Lucida Console"/>
+          <w:sz w:val="18"/>
+          <w:szCs w:val="18"/>
+        </w:rPr>
+      </w:pPr>
+      <w:r>
+        <w:rPr>
+          <w:rFonts w:ascii="Lucida Console" w:hAnsi="Lucida Console" w:cs="Lucida Console"/>
+          <w:sz w:val="18"/>
+          <w:szCs w:val="18"/>
+        </w:rPr>
+        <w:t xml:space="preserve">    -S, --</w:t>
+      </w:r>
+      <w:proofErr w:type="spellStart"/>
+      <w:r>
+        <w:rPr>
+          <w:rFonts w:ascii="Lucida Console" w:hAnsi="Lucida Console" w:cs="Lucida Console"/>
+          <w:sz w:val="18"/>
+          <w:szCs w:val="18"/>
+        </w:rPr>
+        <w:t>gpg</w:t>
+      </w:r>
+      <w:proofErr w:type="spellEnd"/>
+      <w:r>
+        <w:rPr>
+          <w:rFonts w:ascii="Lucida Console" w:hAnsi="Lucida Console" w:cs="Lucida Console"/>
+          <w:sz w:val="18"/>
+          <w:szCs w:val="18"/>
+        </w:rPr>
+        <w:t>-sign[=&lt;key-id&gt;]</w:t>
+      </w:r>
+    </w:p>
+    <w:p>
+      <w:pPr>
+        <w:autoSpaceDE w:val="0"/>
+        <w:autoSpaceDN w:val="0"/>
+        <w:adjustRightInd w:val="0"/>
+        <w:spacing w:after="0" w:line="240" w:lineRule="auto"/>
+        <w:rPr>
+          <w:rFonts w:ascii="Lucida Console" w:hAnsi="Lucida Console" w:cs="Lucida Console"/>
+          <w:sz w:val="18"/>
+          <w:szCs w:val="18"/>
+        </w:rPr>
+      </w:pPr>
+      <w:r>
+        <w:rPr>
+          <w:rFonts w:ascii="Lucida Console" w:hAnsi="Lucida Console" w:cs="Lucida Console"/>
+          <w:sz w:val="18"/>
+          <w:szCs w:val="18"/>
+        </w:rPr>
+        <w:t xml:space="preserve">                          GPG sign commit</w:t>
+      </w:r>
+    </w:p>
+    <w:p>
+      <w:pPr>
+        <w:autoSpaceDE w:val="0"/>
+        <w:autoSpaceDN w:val="0"/>
+        <w:adjustRightInd w:val="0"/>
+        <w:spacing w:after="0" w:line="240" w:lineRule="auto"/>
+        <w:rPr>
+          <w:rFonts w:ascii="Lucida Console" w:hAnsi="Lucida Console" w:cs="Lucida Console"/>
+          <w:sz w:val="18"/>
+          <w:szCs w:val="18"/>
+        </w:rPr>
+      </w:pPr>
+    </w:p>
+    <w:p>
+      <w:pPr>
+        <w:autoSpaceDE w:val="0"/>
+        <w:autoSpaceDN w:val="0"/>
+        <w:adjustRightInd w:val="0"/>
+        <w:spacing w:after="0" w:line="240" w:lineRule="auto"/>
+        <w:rPr>
+          <w:rFonts w:ascii="Lucida Console" w:hAnsi="Lucida Console" w:cs="Lucida Console"/>
+          <w:sz w:val="18"/>
+          <w:szCs w:val="18"/>
+        </w:rPr>
+      </w:pPr>
+    </w:p>
+    <w:p>
+      <w:pPr>
+        <w:autoSpaceDE w:val="0"/>
+        <w:autoSpaceDN w:val="0"/>
+        <w:adjustRightInd w:val="0"/>
+        <w:spacing w:after="0" w:line="240" w:lineRule="auto"/>
+        <w:rPr>
+          <w:rFonts w:ascii="Lucida Console" w:hAnsi="Lucida Console" w:cs="Lucida Console"/>
+          <w:color w:val="00BFBF"/>
+          <w:sz w:val="18"/>
+          <w:szCs w:val="18"/>
+        </w:rPr>
+      </w:pPr>
+      <w:r>
+        <w:rPr>
+          <w:rFonts w:ascii="Lucida Console" w:hAnsi="Lucida Console" w:cs="Lucida Console"/>
+          <w:color w:val="00BF00"/>
+          <w:sz w:val="18"/>
+          <w:szCs w:val="18"/>
+        </w:rPr>
+        <w:t xml:space="preserve">gasingh@DIN16005503 </w:t>
+      </w:r>
+      <w:r>
+        <w:rPr>
+          <w:rFonts w:ascii="Lucida Console" w:hAnsi="Lucida Console" w:cs="Lucida Console"/>
+          <w:color w:val="BF00BF"/>
+          <w:sz w:val="18"/>
+          <w:szCs w:val="18"/>
+        </w:rPr>
+        <w:t xml:space="preserve">MINGW64 </w:t>
+      </w:r>
+      <w:r>
+        <w:rPr>
+          <w:rFonts w:ascii="Lucida Console" w:hAnsi="Lucida Console" w:cs="Lucida Console"/>
+          <w:color w:val="BFBF00"/>
+          <w:sz w:val="18"/>
+          <w:szCs w:val="18"/>
+        </w:rPr>
+        <w:t>~/Desktop/</w:t>
+      </w:r>
+      <w:proofErr w:type="spellStart"/>
+      <w:r>
+        <w:rPr>
+          <w:rFonts w:ascii="Lucida Console" w:hAnsi="Lucida Console" w:cs="Lucida Console"/>
+          <w:color w:val="BFBF00"/>
+          <w:sz w:val="18"/>
+          <w:szCs w:val="18"/>
+        </w:rPr>
+        <w:t>git</w:t>
+      </w:r>
+      <w:proofErr w:type="spellEnd"/>
+      <w:r>
+        <w:rPr>
+          <w:rFonts w:ascii="Lucida Console" w:hAnsi="Lucida Console" w:cs="Lucida Console"/>
+          <w:color w:val="00BFBF"/>
+          <w:sz w:val="18"/>
+          <w:szCs w:val="18"/>
+        </w:rPr>
+        <w:t xml:space="preserve"> (master)</w:t>
+      </w:r>
+    </w:p>
+    <w:p>
+      <w:pPr>
+        <w:autoSpaceDE w:val="0"/>
+        <w:autoSpaceDN w:val="0"/>
+        <w:adjustRightInd w:val="0"/>
+        <w:spacing w:after="0" w:line="240" w:lineRule="auto"/>
+        <w:rPr>
+          <w:rFonts w:ascii="Lucida Console" w:hAnsi="Lucida Console" w:cs="Lucida Console"/>
+          <w:sz w:val="18"/>
+          <w:szCs w:val="18"/>
+        </w:rPr>
+      </w:pPr>
+      <w:r>
+        <w:rPr>
+          <w:rFonts w:ascii="Lucida Console" w:hAnsi="Lucida Console" w:cs="Lucida Console"/>
+          <w:sz w:val="18"/>
+          <w:szCs w:val="18"/>
+        </w:rPr>
+        <w:t xml:space="preserve">$ </w:t>
+      </w:r>
+      <w:proofErr w:type="spellStart"/>
+      <w:r>
+        <w:rPr>
+          <w:rFonts w:ascii="Lucida Console" w:hAnsi="Lucida Console" w:cs="Lucida Console"/>
+          <w:sz w:val="18"/>
+          <w:szCs w:val="18"/>
+        </w:rPr>
+        <w:t>git</w:t>
+      </w:r>
+      <w:proofErr w:type="spellEnd"/>
+      <w:r>
+        <w:rPr>
+          <w:rFonts w:ascii="Lucida Console" w:hAnsi="Lucida Console" w:cs="Lucida Console"/>
+          <w:sz w:val="18"/>
+          <w:szCs w:val="18"/>
+        </w:rPr>
+        <w:t xml:space="preserve"> revert --skip</w:t>
+      </w:r>
+    </w:p>
+    <w:p>
+      <w:pPr>
+        <w:autoSpaceDE w:val="0"/>
+        <w:autoSpaceDN w:val="0"/>
+        <w:adjustRightInd w:val="0"/>
+        <w:spacing w:after="0" w:line="240" w:lineRule="auto"/>
+        <w:rPr>
+          <w:rFonts w:ascii="Lucida Console" w:hAnsi="Lucida Console" w:cs="Lucida Console"/>
+          <w:sz w:val="18"/>
+          <w:szCs w:val="18"/>
+        </w:rPr>
+      </w:pPr>
+      <w:r>
+        <w:rPr>
+          <w:rFonts w:ascii="Lucida Console" w:hAnsi="Lucida Console" w:cs="Lucida Console"/>
+          <w:sz w:val="18"/>
+          <w:szCs w:val="18"/>
+        </w:rPr>
+        <w:t>error: no revert in progress</w:t>
+      </w:r>
+    </w:p>
+    <w:p>
+      <w:pPr>
+        <w:autoSpaceDE w:val="0"/>
+        <w:autoSpaceDN w:val="0"/>
+        <w:adjustRightInd w:val="0"/>
+        <w:spacing w:after="0" w:line="240" w:lineRule="auto"/>
+        <w:rPr>
+          <w:rFonts w:ascii="Lucida Console" w:hAnsi="Lucida Console" w:cs="Lucida Console"/>
+          <w:sz w:val="18"/>
+          <w:szCs w:val="18"/>
+        </w:rPr>
+      </w:pPr>
+      <w:r>
+        <w:rPr>
+          <w:rFonts w:ascii="Lucida Console" w:hAnsi="Lucida Console" w:cs="Lucida Console"/>
+          <w:sz w:val="18"/>
+          <w:szCs w:val="18"/>
+        </w:rPr>
+        <w:t>fatal: revert failed</w:t>
+      </w:r>
+    </w:p>
+    <w:p>
+      <w:pPr>
+        <w:autoSpaceDE w:val="0"/>
+        <w:autoSpaceDN w:val="0"/>
+        <w:adjustRightInd w:val="0"/>
+        <w:spacing w:after="0" w:line="240" w:lineRule="auto"/>
+        <w:rPr>
+          <w:rFonts w:ascii="Lucida Console" w:hAnsi="Lucida Console" w:cs="Lucida Console"/>
+          <w:sz w:val="18"/>
+          <w:szCs w:val="18"/>
+        </w:rPr>
+      </w:pPr>
+    </w:p>
+    <w:p>
+      <w:pPr>
+        <w:autoSpaceDE w:val="0"/>
+        <w:autoSpaceDN w:val="0"/>
+        <w:adjustRightInd w:val="0"/>
+        <w:spacing w:after="0" w:line="240" w:lineRule="auto"/>
+        <w:rPr>
+          <w:rFonts w:ascii="Lucida Console" w:hAnsi="Lucida Console" w:cs="Lucida Console"/>
+          <w:color w:val="00BFBF"/>
+          <w:sz w:val="18"/>
+          <w:szCs w:val="18"/>
+        </w:rPr>
+      </w:pPr>
+      <w:r>
+        <w:rPr>
+          <w:rFonts w:ascii="Lucida Console" w:hAnsi="Lucida Console" w:cs="Lucida Console"/>
+          <w:color w:val="00BF00"/>
+          <w:sz w:val="18"/>
+          <w:szCs w:val="18"/>
+        </w:rPr>
+        <w:t xml:space="preserve">gasingh@DIN16005503 </w:t>
+      </w:r>
+      <w:r>
+        <w:rPr>
+          <w:rFonts w:ascii="Lucida Console" w:hAnsi="Lucida Console" w:cs="Lucida Console"/>
+          <w:color w:val="BF00BF"/>
+          <w:sz w:val="18"/>
+          <w:szCs w:val="18"/>
+        </w:rPr>
+        <w:t xml:space="preserve">MINGW64 </w:t>
+      </w:r>
+      <w:r>
+        <w:rPr>
+          <w:rFonts w:ascii="Lucida Console" w:hAnsi="Lucida Console" w:cs="Lucida Console"/>
+          <w:color w:val="BFBF00"/>
+          <w:sz w:val="18"/>
+          <w:szCs w:val="18"/>
+        </w:rPr>
+        <w:t>~/Desktop/</w:t>
+      </w:r>
+      <w:proofErr w:type="spellStart"/>
+      <w:r>
+        <w:rPr>
+          <w:rFonts w:ascii="Lucida Console" w:hAnsi="Lucida Console" w:cs="Lucida Console"/>
+          <w:color w:val="BFBF00"/>
+          <w:sz w:val="18"/>
+          <w:szCs w:val="18"/>
+        </w:rPr>
+        <w:t>git</w:t>
+      </w:r>
+      <w:proofErr w:type="spellEnd"/>
+      <w:r>
+        <w:rPr>
+          <w:rFonts w:ascii="Lucida Console" w:hAnsi="Lucida Console" w:cs="Lucida Console"/>
+          <w:color w:val="00BFBF"/>
+          <w:sz w:val="18"/>
+          <w:szCs w:val="18"/>
+        </w:rPr>
+        <w:t xml:space="preserve"> (master)</w:t>
+      </w:r>
+    </w:p>
+    <w:p>
+      <w:pPr>
+        <w:autoSpaceDE w:val="0"/>
+        <w:autoSpaceDN w:val="0"/>
+        <w:adjustRightInd w:val="0"/>
+        <w:spacing w:after="0" w:line="240" w:lineRule="auto"/>
+        <w:rPr>
+          <w:rFonts w:ascii="Lucida Console" w:hAnsi="Lucida Console" w:cs="Lucida Console"/>
+          <w:sz w:val="18"/>
+          <w:szCs w:val="18"/>
+        </w:rPr>
+      </w:pPr>
+      <w:r>
+        <w:rPr>
+          <w:rFonts w:ascii="Lucida Console" w:hAnsi="Lucida Console" w:cs="Lucida Console"/>
+          <w:sz w:val="18"/>
+          <w:szCs w:val="18"/>
+        </w:rPr>
+        <w:t xml:space="preserve">$ </w:t>
+      </w:r>
+      <w:proofErr w:type="spellStart"/>
+      <w:r>
+        <w:rPr>
+          <w:rFonts w:ascii="Lucida Console" w:hAnsi="Lucida Console" w:cs="Lucida Console"/>
+          <w:sz w:val="18"/>
+          <w:szCs w:val="18"/>
+        </w:rPr>
+        <w:t>git</w:t>
+      </w:r>
+      <w:proofErr w:type="spellEnd"/>
+      <w:r>
+        <w:rPr>
+          <w:rFonts w:ascii="Lucida Console" w:hAnsi="Lucida Console" w:cs="Lucida Console"/>
+          <w:sz w:val="18"/>
+          <w:szCs w:val="18"/>
+        </w:rPr>
+        <w:t xml:space="preserve"> revert -e</w:t>
+      </w:r>
+    </w:p>
+    <w:p>
+      <w:pPr>
+        <w:autoSpaceDE w:val="0"/>
+        <w:autoSpaceDN w:val="0"/>
+        <w:adjustRightInd w:val="0"/>
+        <w:spacing w:after="0" w:line="240" w:lineRule="auto"/>
+        <w:rPr>
+          <w:rFonts w:ascii="Lucida Console" w:hAnsi="Lucida Console" w:cs="Lucida Console"/>
+          <w:sz w:val="18"/>
+          <w:szCs w:val="18"/>
+        </w:rPr>
+      </w:pPr>
+      <w:r>
+        <w:rPr>
+          <w:rFonts w:ascii="Lucida Console" w:hAnsi="Lucida Console" w:cs="Lucida Console"/>
+          <w:sz w:val="18"/>
+          <w:szCs w:val="18"/>
+        </w:rPr>
+        <w:t xml:space="preserve">usage: </w:t>
+      </w:r>
+      <w:proofErr w:type="spellStart"/>
+      <w:r>
+        <w:rPr>
+          <w:rFonts w:ascii="Lucida Console" w:hAnsi="Lucida Console" w:cs="Lucida Console"/>
+          <w:sz w:val="18"/>
+          <w:szCs w:val="18"/>
+        </w:rPr>
+        <w:t>git</w:t>
+      </w:r>
+      <w:proofErr w:type="spellEnd"/>
+      <w:r>
+        <w:rPr>
+          <w:rFonts w:ascii="Lucida Console" w:hAnsi="Lucida Console" w:cs="Lucida Console"/>
+          <w:sz w:val="18"/>
+          <w:szCs w:val="18"/>
+        </w:rPr>
+        <w:t xml:space="preserve"> revert [&lt;options&gt;] &lt;commit-</w:t>
+      </w:r>
+      <w:proofErr w:type="spellStart"/>
+      <w:r>
+        <w:rPr>
+          <w:rFonts w:ascii="Lucida Console" w:hAnsi="Lucida Console" w:cs="Lucida Console"/>
+          <w:sz w:val="18"/>
+          <w:szCs w:val="18"/>
+        </w:rPr>
+        <w:t>ish</w:t>
+      </w:r>
+      <w:proofErr w:type="spellEnd"/>
+      <w:r>
+        <w:rPr>
+          <w:rFonts w:ascii="Lucida Console" w:hAnsi="Lucida Console" w:cs="Lucida Console"/>
+          <w:sz w:val="18"/>
+          <w:szCs w:val="18"/>
+        </w:rPr>
+        <w:t>&gt;...</w:t>
+      </w:r>
+    </w:p>
+    <w:p>
+      <w:pPr>
+        <w:autoSpaceDE w:val="0"/>
+        <w:autoSpaceDN w:val="0"/>
+        <w:adjustRightInd w:val="0"/>
+        <w:spacing w:after="0" w:line="240" w:lineRule="auto"/>
+        <w:rPr>
+          <w:rFonts w:ascii="Lucida Console" w:hAnsi="Lucida Console" w:cs="Lucida Console"/>
+          <w:sz w:val="18"/>
+          <w:szCs w:val="18"/>
+        </w:rPr>
+      </w:pPr>
+      <w:r>
+        <w:rPr>
+          <w:rFonts w:ascii="Lucida Console" w:hAnsi="Lucida Console" w:cs="Lucida Console"/>
+          <w:sz w:val="18"/>
+          <w:szCs w:val="18"/>
+        </w:rPr>
+        <w:t xml:space="preserve">   or: </w:t>
+      </w:r>
+      <w:proofErr w:type="spellStart"/>
+      <w:r>
+        <w:rPr>
+          <w:rFonts w:ascii="Lucida Console" w:hAnsi="Lucida Console" w:cs="Lucida Console"/>
+          <w:sz w:val="18"/>
+          <w:szCs w:val="18"/>
+        </w:rPr>
+        <w:t>git</w:t>
+      </w:r>
+      <w:proofErr w:type="spellEnd"/>
+      <w:r>
+        <w:rPr>
+          <w:rFonts w:ascii="Lucida Console" w:hAnsi="Lucida Console" w:cs="Lucida Console"/>
+          <w:sz w:val="18"/>
+          <w:szCs w:val="18"/>
+        </w:rPr>
+        <w:t xml:space="preserve"> revert &lt;subcommand&gt;</w:t>
+      </w:r>
+    </w:p>
+    <w:p>
+      <w:pPr>
+        <w:autoSpaceDE w:val="0"/>
+        <w:autoSpaceDN w:val="0"/>
+        <w:adjustRightInd w:val="0"/>
+        <w:spacing w:after="0" w:line="240" w:lineRule="auto"/>
+        <w:rPr>
+          <w:rFonts w:ascii="Lucida Console" w:hAnsi="Lucida Console" w:cs="Lucida Console"/>
+          <w:sz w:val="18"/>
+          <w:szCs w:val="18"/>
+        </w:rPr>
+      </w:pPr>
+    </w:p>
+    <w:p>
+      <w:pPr>
+        <w:autoSpaceDE w:val="0"/>
+        <w:autoSpaceDN w:val="0"/>
+        <w:adjustRightInd w:val="0"/>
+        <w:spacing w:after="0" w:line="240" w:lineRule="auto"/>
+        <w:rPr>
+          <w:rFonts w:ascii="Lucida Console" w:hAnsi="Lucida Console" w:cs="Lucida Console"/>
+          <w:sz w:val="18"/>
+          <w:szCs w:val="18"/>
+        </w:rPr>
+      </w:pPr>
+      <w:r>
+        <w:rPr>
+          <w:rFonts w:ascii="Lucida Console" w:hAnsi="Lucida Console" w:cs="Lucida Console"/>
+          <w:sz w:val="18"/>
+          <w:szCs w:val="18"/>
+        </w:rPr>
+        <w:t xml:space="preserve">    --quit                end revert or cherry-pick sequence</w:t>
+      </w:r>
+    </w:p>
+    <w:p>
+      <w:pPr>
+        <w:autoSpaceDE w:val="0"/>
+        <w:autoSpaceDN w:val="0"/>
+        <w:adjustRightInd w:val="0"/>
+        <w:spacing w:after="0" w:line="240" w:lineRule="auto"/>
+        <w:rPr>
+          <w:rFonts w:ascii="Lucida Console" w:hAnsi="Lucida Console" w:cs="Lucida Console"/>
+          <w:sz w:val="18"/>
+          <w:szCs w:val="18"/>
+        </w:rPr>
+      </w:pPr>
+      <w:r>
+        <w:rPr>
+          <w:rFonts w:ascii="Lucida Console" w:hAnsi="Lucida Console" w:cs="Lucida Console"/>
+          <w:sz w:val="18"/>
+          <w:szCs w:val="18"/>
+        </w:rPr>
+        <w:t xml:space="preserve">    --continue            resume revert or cherry-pick sequence</w:t>
+      </w:r>
+    </w:p>
+    <w:p>
+      <w:pPr>
+        <w:autoSpaceDE w:val="0"/>
+        <w:autoSpaceDN w:val="0"/>
+        <w:adjustRightInd w:val="0"/>
+        <w:spacing w:after="0" w:line="240" w:lineRule="auto"/>
+        <w:rPr>
+          <w:rFonts w:ascii="Lucida Console" w:hAnsi="Lucida Console" w:cs="Lucida Console"/>
+          <w:sz w:val="18"/>
+          <w:szCs w:val="18"/>
+        </w:rPr>
+      </w:pPr>
+      <w:r>
+        <w:rPr>
+          <w:rFonts w:ascii="Lucida Console" w:hAnsi="Lucida Console" w:cs="Lucida Console"/>
+          <w:sz w:val="18"/>
+          <w:szCs w:val="18"/>
+        </w:rPr>
+        <w:t xml:space="preserve">    --abort               cancel revert or cherry-pick sequence</w:t>
+      </w:r>
+    </w:p>
+    <w:p>
+      <w:pPr>
+        <w:autoSpaceDE w:val="0"/>
+        <w:autoSpaceDN w:val="0"/>
+        <w:adjustRightInd w:val="0"/>
+        <w:spacing w:after="0" w:line="240" w:lineRule="auto"/>
+        <w:rPr>
+          <w:rFonts w:ascii="Lucida Console" w:hAnsi="Lucida Console" w:cs="Lucida Console"/>
+          <w:sz w:val="18"/>
+          <w:szCs w:val="18"/>
+        </w:rPr>
+      </w:pPr>
+      <w:r>
+        <w:rPr>
+          <w:rFonts w:ascii="Lucida Console" w:hAnsi="Lucida Console" w:cs="Lucida Console"/>
+          <w:sz w:val="18"/>
+          <w:szCs w:val="18"/>
+        </w:rPr>
+        <w:t xml:space="preserve">    --skip                </w:t>
+      </w:r>
+      <w:proofErr w:type="spellStart"/>
+      <w:r>
+        <w:rPr>
+          <w:rFonts w:ascii="Lucida Console" w:hAnsi="Lucida Console" w:cs="Lucida Console"/>
+          <w:sz w:val="18"/>
+          <w:szCs w:val="18"/>
+        </w:rPr>
+        <w:t>skip</w:t>
+      </w:r>
+      <w:proofErr w:type="spellEnd"/>
+      <w:r>
+        <w:rPr>
+          <w:rFonts w:ascii="Lucida Console" w:hAnsi="Lucida Console" w:cs="Lucida Console"/>
+          <w:sz w:val="18"/>
+          <w:szCs w:val="18"/>
+        </w:rPr>
+        <w:t xml:space="preserve"> current commit and continue</w:t>
+      </w:r>
+    </w:p>
+    <w:p>
+      <w:pPr>
+        <w:autoSpaceDE w:val="0"/>
+        <w:autoSpaceDN w:val="0"/>
+        <w:adjustRightInd w:val="0"/>
+        <w:spacing w:after="0" w:line="240" w:lineRule="auto"/>
+        <w:rPr>
+          <w:rFonts w:ascii="Lucida Console" w:hAnsi="Lucida Console" w:cs="Lucida Console"/>
+          <w:sz w:val="18"/>
+          <w:szCs w:val="18"/>
+        </w:rPr>
+      </w:pPr>
+      <w:r>
+        <w:rPr>
+          <w:rFonts w:ascii="Lucida Console" w:hAnsi="Lucida Console" w:cs="Lucida Console"/>
+          <w:sz w:val="18"/>
+          <w:szCs w:val="18"/>
+        </w:rPr>
+        <w:t xml:space="preserve">    --cleanup &lt;mode&gt;      how to strip spaces and #comments from message</w:t>
+      </w:r>
+    </w:p>
+    <w:p>
+      <w:pPr>
+        <w:autoSpaceDE w:val="0"/>
+        <w:autoSpaceDN w:val="0"/>
+        <w:adjustRightInd w:val="0"/>
+        <w:spacing w:after="0" w:line="240" w:lineRule="auto"/>
+        <w:rPr>
+          <w:rFonts w:ascii="Lucida Console" w:hAnsi="Lucida Console" w:cs="Lucida Console"/>
+          <w:sz w:val="18"/>
+          <w:szCs w:val="18"/>
+        </w:rPr>
+      </w:pPr>
+      <w:r>
+        <w:rPr>
+          <w:rFonts w:ascii="Lucida Console" w:hAnsi="Lucida Console" w:cs="Lucida Console"/>
+          <w:sz w:val="18"/>
+          <w:szCs w:val="18"/>
+        </w:rPr>
+        <w:t xml:space="preserve">    -n, --no-commit       don't automatically commit</w:t>
+      </w:r>
+    </w:p>
+    <w:p>
+      <w:pPr>
+        <w:autoSpaceDE w:val="0"/>
+        <w:autoSpaceDN w:val="0"/>
+        <w:adjustRightInd w:val="0"/>
+        <w:spacing w:after="0" w:line="240" w:lineRule="auto"/>
+        <w:rPr>
+          <w:rFonts w:ascii="Lucida Console" w:hAnsi="Lucida Console" w:cs="Lucida Console"/>
+          <w:sz w:val="18"/>
+          <w:szCs w:val="18"/>
+        </w:rPr>
+      </w:pPr>
+      <w:r>
+        <w:rPr>
+          <w:rFonts w:ascii="Lucida Console" w:hAnsi="Lucida Console" w:cs="Lucida Console"/>
+          <w:sz w:val="18"/>
+          <w:szCs w:val="18"/>
+        </w:rPr>
+        <w:t xml:space="preserve">    -e, --edit            </w:t>
+      </w:r>
+      <w:proofErr w:type="spellStart"/>
+      <w:r>
+        <w:rPr>
+          <w:rFonts w:ascii="Lucida Console" w:hAnsi="Lucida Console" w:cs="Lucida Console"/>
+          <w:sz w:val="18"/>
+          <w:szCs w:val="18"/>
+        </w:rPr>
+        <w:t>edit</w:t>
+      </w:r>
+      <w:proofErr w:type="spellEnd"/>
+      <w:r>
+        <w:rPr>
+          <w:rFonts w:ascii="Lucida Console" w:hAnsi="Lucida Console" w:cs="Lucida Console"/>
+          <w:sz w:val="18"/>
+          <w:szCs w:val="18"/>
+        </w:rPr>
+        <w:t xml:space="preserve"> the commit message</w:t>
+      </w:r>
+    </w:p>
+    <w:p>
+      <w:pPr>
+        <w:autoSpaceDE w:val="0"/>
+        <w:autoSpaceDN w:val="0"/>
+        <w:adjustRightInd w:val="0"/>
+        <w:spacing w:after="0" w:line="240" w:lineRule="auto"/>
+        <w:rPr>
+          <w:rFonts w:ascii="Lucida Console" w:hAnsi="Lucida Console" w:cs="Lucida Console"/>
+          <w:sz w:val="18"/>
+          <w:szCs w:val="18"/>
+        </w:rPr>
+      </w:pPr>
+      <w:r>
+        <w:rPr>
+          <w:rFonts w:ascii="Lucida Console" w:hAnsi="Lucida Console" w:cs="Lucida Console"/>
+          <w:sz w:val="18"/>
+          <w:szCs w:val="18"/>
+        </w:rPr>
+        <w:t xml:space="preserve">    -s, --signoff         add Signed-off-by:</w:t>
+      </w:r>
+    </w:p>
+    <w:p>
+      <w:pPr>
+        <w:autoSpaceDE w:val="0"/>
+        <w:autoSpaceDN w:val="0"/>
+        <w:adjustRightInd w:val="0"/>
+        <w:spacing w:after="0" w:line="240" w:lineRule="auto"/>
+        <w:rPr>
+          <w:rFonts w:ascii="Lucida Console" w:hAnsi="Lucida Console" w:cs="Lucida Console"/>
+          <w:sz w:val="18"/>
+          <w:szCs w:val="18"/>
+        </w:rPr>
+      </w:pPr>
+      <w:r>
+        <w:rPr>
+          <w:rFonts w:ascii="Lucida Console" w:hAnsi="Lucida Console" w:cs="Lucida Console"/>
+          <w:sz w:val="18"/>
+          <w:szCs w:val="18"/>
+        </w:rPr>
+        <w:lastRenderedPageBreak/>
+        <w:t xml:space="preserve">    -m, --mainline &lt;parent-number&gt;</w:t>
+      </w:r>
+    </w:p>
+    <w:p>
+      <w:pPr>
+        <w:autoSpaceDE w:val="0"/>
+        <w:autoSpaceDN w:val="0"/>
+        <w:adjustRightInd w:val="0"/>
+        <w:spacing w:after="0" w:line="240" w:lineRule="auto"/>
+        <w:rPr>
+          <w:rFonts w:ascii="Lucida Console" w:hAnsi="Lucida Console" w:cs="Lucida Console"/>
+          <w:sz w:val="18"/>
+          <w:szCs w:val="18"/>
+        </w:rPr>
+      </w:pPr>
+      <w:r>
+        <w:rPr>
+          <w:rFonts w:ascii="Lucida Console" w:hAnsi="Lucida Console" w:cs="Lucida Console"/>
+          <w:sz w:val="18"/>
+          <w:szCs w:val="18"/>
+        </w:rPr>
+        <w:t xml:space="preserve">                          select mainline parent</w:t>
+      </w:r>
+    </w:p>
+    <w:p>
+      <w:pPr>
+        <w:autoSpaceDE w:val="0"/>
+        <w:autoSpaceDN w:val="0"/>
+        <w:adjustRightInd w:val="0"/>
+        <w:spacing w:after="0" w:line="240" w:lineRule="auto"/>
+        <w:rPr>
+          <w:rFonts w:ascii="Lucida Console" w:hAnsi="Lucida Console" w:cs="Lucida Console"/>
+          <w:sz w:val="18"/>
+          <w:szCs w:val="18"/>
+        </w:rPr>
+      </w:pPr>
+      <w:r>
+        <w:rPr>
+          <w:rFonts w:ascii="Lucida Console" w:hAnsi="Lucida Console" w:cs="Lucida Console"/>
+          <w:sz w:val="18"/>
+          <w:szCs w:val="18"/>
+        </w:rPr>
+        <w:t xml:space="preserve">    --</w:t>
+      </w:r>
+      <w:proofErr w:type="spellStart"/>
+      <w:r>
+        <w:rPr>
+          <w:rFonts w:ascii="Lucida Console" w:hAnsi="Lucida Console" w:cs="Lucida Console"/>
+          <w:sz w:val="18"/>
+          <w:szCs w:val="18"/>
+        </w:rPr>
+        <w:t>rerere-autoupdate</w:t>
+      </w:r>
+      <w:proofErr w:type="spellEnd"/>
+      <w:r>
+        <w:rPr>
+          <w:rFonts w:ascii="Lucida Console" w:hAnsi="Lucida Console" w:cs="Lucida Console"/>
+          <w:sz w:val="18"/>
+          <w:szCs w:val="18"/>
+        </w:rPr>
+        <w:t xml:space="preserve">   update the index with reused conflict resolution if possible</w:t>
+      </w:r>
+    </w:p>
+    <w:p>
+      <w:pPr>
+        <w:autoSpaceDE w:val="0"/>
+        <w:autoSpaceDN w:val="0"/>
+        <w:adjustRightInd w:val="0"/>
+        <w:spacing w:after="0" w:line="240" w:lineRule="auto"/>
+        <w:rPr>
+          <w:rFonts w:ascii="Lucida Console" w:hAnsi="Lucida Console" w:cs="Lucida Console"/>
+          <w:sz w:val="18"/>
+          <w:szCs w:val="18"/>
+        </w:rPr>
+      </w:pPr>
+      <w:r>
+        <w:rPr>
+          <w:rFonts w:ascii="Lucida Console" w:hAnsi="Lucida Console" w:cs="Lucida Console"/>
+          <w:sz w:val="18"/>
+          <w:szCs w:val="18"/>
+        </w:rPr>
+        <w:t xml:space="preserve">    --strategy &lt;strategy&gt;</w:t>
+      </w:r>
+    </w:p>
+    <w:p>
+      <w:pPr>
+        <w:autoSpaceDE w:val="0"/>
+        <w:autoSpaceDN w:val="0"/>
+        <w:adjustRightInd w:val="0"/>
+        <w:spacing w:after="0" w:line="240" w:lineRule="auto"/>
+        <w:rPr>
+          <w:rFonts w:ascii="Lucida Console" w:hAnsi="Lucida Console" w:cs="Lucida Console"/>
+          <w:sz w:val="18"/>
+          <w:szCs w:val="18"/>
+        </w:rPr>
+      </w:pPr>
+      <w:r>
+        <w:rPr>
+          <w:rFonts w:ascii="Lucida Console" w:hAnsi="Lucida Console" w:cs="Lucida Console"/>
+          <w:sz w:val="18"/>
+          <w:szCs w:val="18"/>
+        </w:rPr>
+        <w:t xml:space="preserve">                          merge strategy</w:t>
+      </w:r>
+    </w:p>
+    <w:p>
+      <w:pPr>
+        <w:autoSpaceDE w:val="0"/>
+        <w:autoSpaceDN w:val="0"/>
+        <w:adjustRightInd w:val="0"/>
+        <w:spacing w:after="0" w:line="240" w:lineRule="auto"/>
+        <w:rPr>
+          <w:rFonts w:ascii="Lucida Console" w:hAnsi="Lucida Console" w:cs="Lucida Console"/>
+          <w:sz w:val="18"/>
+          <w:szCs w:val="18"/>
+        </w:rPr>
+      </w:pPr>
+      <w:r>
+        <w:rPr>
+          <w:rFonts w:ascii="Lucida Console" w:hAnsi="Lucida Console" w:cs="Lucida Console"/>
+          <w:sz w:val="18"/>
+          <w:szCs w:val="18"/>
+        </w:rPr>
+        <w:t xml:space="preserve">    -X, --strategy-option &lt;option&gt;</w:t>
+      </w:r>
+    </w:p>
+    <w:p>
+      <w:pPr>
+        <w:autoSpaceDE w:val="0"/>
+        <w:autoSpaceDN w:val="0"/>
+        <w:adjustRightInd w:val="0"/>
+        <w:spacing w:after="0" w:line="240" w:lineRule="auto"/>
+        <w:rPr>
+          <w:rFonts w:ascii="Lucida Console" w:hAnsi="Lucida Console" w:cs="Lucida Console"/>
+          <w:sz w:val="18"/>
+          <w:szCs w:val="18"/>
+        </w:rPr>
+      </w:pPr>
+      <w:r>
+        <w:rPr>
+          <w:rFonts w:ascii="Lucida Console" w:hAnsi="Lucida Console" w:cs="Lucida Console"/>
+          <w:sz w:val="18"/>
+          <w:szCs w:val="18"/>
+        </w:rPr>
+        <w:t xml:space="preserve">                          option for merge strategy</w:t>
+      </w:r>
+    </w:p>
+    <w:p>
+      <w:pPr>
+        <w:autoSpaceDE w:val="0"/>
+        <w:autoSpaceDN w:val="0"/>
+        <w:adjustRightInd w:val="0"/>
+        <w:spacing w:after="0" w:line="240" w:lineRule="auto"/>
+        <w:rPr>
+          <w:rFonts w:ascii="Lucida Console" w:hAnsi="Lucida Console" w:cs="Lucida Console"/>
+          <w:sz w:val="18"/>
+          <w:szCs w:val="18"/>
+        </w:rPr>
+      </w:pPr>
+      <w:r>
+        <w:rPr>
+          <w:rFonts w:ascii="Lucida Console" w:hAnsi="Lucida Console" w:cs="Lucida Console"/>
+          <w:sz w:val="18"/>
+          <w:szCs w:val="18"/>
+        </w:rPr>
+        <w:t xml:space="preserve">    -S, --</w:t>
+      </w:r>
+      <w:proofErr w:type="spellStart"/>
+      <w:r>
+        <w:rPr>
+          <w:rFonts w:ascii="Lucida Console" w:hAnsi="Lucida Console" w:cs="Lucida Console"/>
+          <w:sz w:val="18"/>
+          <w:szCs w:val="18"/>
+        </w:rPr>
+        <w:t>gpg</w:t>
+      </w:r>
+      <w:proofErr w:type="spellEnd"/>
+      <w:r>
+        <w:rPr>
+          <w:rFonts w:ascii="Lucida Console" w:hAnsi="Lucida Console" w:cs="Lucida Console"/>
+          <w:sz w:val="18"/>
+          <w:szCs w:val="18"/>
+        </w:rPr>
+        <w:t>-sign[=&lt;key-id&gt;]</w:t>
+      </w:r>
+    </w:p>
+    <w:p>
+      <w:pPr>
+        <w:autoSpaceDE w:val="0"/>
+        <w:autoSpaceDN w:val="0"/>
+        <w:adjustRightInd w:val="0"/>
+        <w:spacing w:after="0" w:line="240" w:lineRule="auto"/>
+        <w:rPr>
+          <w:rFonts w:ascii="Lucida Console" w:hAnsi="Lucida Console" w:cs="Lucida Console"/>
+          <w:sz w:val="18"/>
+          <w:szCs w:val="18"/>
+        </w:rPr>
+      </w:pPr>
+      <w:r>
+        <w:rPr>
+          <w:rFonts w:ascii="Lucida Console" w:hAnsi="Lucida Console" w:cs="Lucida Console"/>
+          <w:sz w:val="18"/>
+          <w:szCs w:val="18"/>
+        </w:rPr>
+        <w:t xml:space="preserve">                          GPG sign commit</w:t>
+      </w:r>
     </w:p>
     <w:p>
       <w:pPr>

</xml_diff>

<commit_message>
Updating only command files
</commit_message>
<xml_diff>
--- a/Command.docx
+++ b/Command.docx
@@ -20410,6 +20410,273 @@
     </w:p>
     <w:p>
       <w:pPr>
+        <w:autoSpaceDE w:val="0"/>
+        <w:autoSpaceDN w:val="0"/>
+        <w:adjustRightInd w:val="0"/>
+        <w:spacing w:after="0" w:line="240" w:lineRule="auto"/>
+        <w:rPr>
+          <w:rFonts w:ascii="Lucida Console" w:hAnsi="Lucida Console" w:cs="Lucida Console"/>
+          <w:color w:val="00BFBF"/>
+          <w:sz w:val="18"/>
+          <w:szCs w:val="18"/>
+        </w:rPr>
+      </w:pPr>
+      <w:r>
+        <w:rPr>
+          <w:rFonts w:ascii="Lucida Console" w:hAnsi="Lucida Console" w:cs="Lucida Console"/>
+          <w:color w:val="00BF00"/>
+          <w:sz w:val="18"/>
+          <w:szCs w:val="18"/>
+        </w:rPr>
+        <w:t xml:space="preserve">gasingh@DIN16005503 </w:t>
+      </w:r>
+      <w:r>
+        <w:rPr>
+          <w:rFonts w:ascii="Lucida Console" w:hAnsi="Lucida Console" w:cs="Lucida Console"/>
+          <w:color w:val="BF00BF"/>
+          <w:sz w:val="18"/>
+          <w:szCs w:val="18"/>
+        </w:rPr>
+        <w:t xml:space="preserve">MINGW64 </w:t>
+      </w:r>
+      <w:r>
+        <w:rPr>
+          <w:rFonts w:ascii="Lucida Console" w:hAnsi="Lucida Console" w:cs="Lucida Console"/>
+          <w:color w:val="BFBF00"/>
+          <w:sz w:val="18"/>
+          <w:szCs w:val="18"/>
+        </w:rPr>
+        <w:t>~/Desktop/</w:t>
+      </w:r>
+      <w:proofErr w:type="spellStart"/>
+      <w:r>
+        <w:rPr>
+          <w:rFonts w:ascii="Lucida Console" w:hAnsi="Lucida Console" w:cs="Lucida Console"/>
+          <w:color w:val="BFBF00"/>
+          <w:sz w:val="18"/>
+          <w:szCs w:val="18"/>
+        </w:rPr>
+        <w:t>git</w:t>
+      </w:r>
+      <w:proofErr w:type="spellEnd"/>
+      <w:r>
+        <w:rPr>
+          <w:rFonts w:ascii="Lucida Console" w:hAnsi="Lucida Console" w:cs="Lucida Console"/>
+          <w:color w:val="00BFBF"/>
+          <w:sz w:val="18"/>
+          <w:szCs w:val="18"/>
+        </w:rPr>
+        <w:t xml:space="preserve"> (master)</w:t>
+      </w:r>
+    </w:p>
+    <w:p>
+      <w:pPr>
+        <w:autoSpaceDE w:val="0"/>
+        <w:autoSpaceDN w:val="0"/>
+        <w:adjustRightInd w:val="0"/>
+        <w:spacing w:after="0" w:line="240" w:lineRule="auto"/>
+        <w:rPr>
+          <w:rFonts w:ascii="Lucida Console" w:hAnsi="Lucida Console" w:cs="Lucida Console"/>
+          <w:sz w:val="18"/>
+          <w:szCs w:val="18"/>
+        </w:rPr>
+      </w:pPr>
+      <w:r>
+        <w:rPr>
+          <w:rFonts w:ascii="Lucida Console" w:hAnsi="Lucida Console" w:cs="Lucida Console"/>
+          <w:sz w:val="18"/>
+          <w:szCs w:val="18"/>
+        </w:rPr>
+        <w:t xml:space="preserve">$ </w:t>
+      </w:r>
+      <w:proofErr w:type="spellStart"/>
+      <w:r>
+        <w:rPr>
+          <w:rFonts w:ascii="Lucida Console" w:hAnsi="Lucida Console" w:cs="Lucida Console"/>
+          <w:sz w:val="18"/>
+          <w:szCs w:val="18"/>
+        </w:rPr>
+        <w:t>git</w:t>
+      </w:r>
+      <w:proofErr w:type="spellEnd"/>
+      <w:r>
+        <w:rPr>
+          <w:rFonts w:ascii="Lucida Console" w:hAnsi="Lucida Console" w:cs="Lucida Console"/>
+          <w:sz w:val="18"/>
+          <w:szCs w:val="18"/>
+        </w:rPr>
+        <w:t xml:space="preserve"> remote</w:t>
+      </w:r>
+    </w:p>
+    <w:p>
+      <w:pPr>
+        <w:autoSpaceDE w:val="0"/>
+        <w:autoSpaceDN w:val="0"/>
+        <w:adjustRightInd w:val="0"/>
+        <w:spacing w:after="0" w:line="240" w:lineRule="auto"/>
+        <w:rPr>
+          <w:rFonts w:ascii="Lucida Console" w:hAnsi="Lucida Console" w:cs="Lucida Console"/>
+          <w:sz w:val="18"/>
+          <w:szCs w:val="18"/>
+        </w:rPr>
+      </w:pPr>
+      <w:proofErr w:type="spellStart"/>
+      <w:r>
+        <w:rPr>
+          <w:rFonts w:ascii="Lucida Console" w:hAnsi="Lucida Console" w:cs="Lucida Console"/>
+          <w:sz w:val="18"/>
+          <w:szCs w:val="18"/>
+        </w:rPr>
+        <w:t>allCommandofGit</w:t>
+      </w:r>
+      <w:proofErr w:type="spellEnd"/>
+    </w:p>
+    <w:p>
+      <w:pPr>
+        <w:autoSpaceDE w:val="0"/>
+        <w:autoSpaceDN w:val="0"/>
+        <w:adjustRightInd w:val="0"/>
+        <w:spacing w:after="0" w:line="240" w:lineRule="auto"/>
+        <w:rPr>
+          <w:rFonts w:ascii="Lucida Console" w:hAnsi="Lucida Console" w:cs="Lucida Console"/>
+          <w:sz w:val="18"/>
+          <w:szCs w:val="18"/>
+        </w:rPr>
+      </w:pPr>
+      <w:r>
+        <w:rPr>
+          <w:rFonts w:ascii="Lucida Console" w:hAnsi="Lucida Console" w:cs="Lucida Console"/>
+          <w:sz w:val="18"/>
+          <w:szCs w:val="18"/>
+        </w:rPr>
+        <w:t>origin</w:t>
+      </w:r>
+    </w:p>
+    <w:p>
+      <w:pPr>
+        <w:autoSpaceDE w:val="0"/>
+        <w:autoSpaceDN w:val="0"/>
+        <w:adjustRightInd w:val="0"/>
+        <w:spacing w:after="0" w:line="240" w:lineRule="auto"/>
+        <w:rPr>
+          <w:rFonts w:ascii="Lucida Console" w:hAnsi="Lucida Console" w:cs="Lucida Console"/>
+          <w:sz w:val="18"/>
+          <w:szCs w:val="18"/>
+        </w:rPr>
+      </w:pPr>
+    </w:p>
+    <w:p>
+      <w:pPr>
+        <w:autoSpaceDE w:val="0"/>
+        <w:autoSpaceDN w:val="0"/>
+        <w:adjustRightInd w:val="0"/>
+        <w:spacing w:after="0" w:line="240" w:lineRule="auto"/>
+        <w:rPr>
+          <w:rFonts w:ascii="Lucida Console" w:hAnsi="Lucida Console" w:cs="Lucida Console"/>
+          <w:color w:val="00BFBF"/>
+          <w:sz w:val="18"/>
+          <w:szCs w:val="18"/>
+        </w:rPr>
+      </w:pPr>
+      <w:r>
+        <w:rPr>
+          <w:rFonts w:ascii="Lucida Console" w:hAnsi="Lucida Console" w:cs="Lucida Console"/>
+          <w:color w:val="00BF00"/>
+          <w:sz w:val="18"/>
+          <w:szCs w:val="18"/>
+        </w:rPr>
+        <w:t xml:space="preserve">gasingh@DIN16005503 </w:t>
+      </w:r>
+      <w:r>
+        <w:rPr>
+          <w:rFonts w:ascii="Lucida Console" w:hAnsi="Lucida Console" w:cs="Lucida Console"/>
+          <w:color w:val="BF00BF"/>
+          <w:sz w:val="18"/>
+          <w:szCs w:val="18"/>
+        </w:rPr>
+        <w:t xml:space="preserve">MINGW64 </w:t>
+      </w:r>
+      <w:r>
+        <w:rPr>
+          <w:rFonts w:ascii="Lucida Console" w:hAnsi="Lucida Console" w:cs="Lucida Console"/>
+          <w:color w:val="BFBF00"/>
+          <w:sz w:val="18"/>
+          <w:szCs w:val="18"/>
+        </w:rPr>
+        <w:t>~/Desktop/</w:t>
+      </w:r>
+      <w:proofErr w:type="spellStart"/>
+      <w:r>
+        <w:rPr>
+          <w:rFonts w:ascii="Lucida Console" w:hAnsi="Lucida Console" w:cs="Lucida Console"/>
+          <w:color w:val="BFBF00"/>
+          <w:sz w:val="18"/>
+          <w:szCs w:val="18"/>
+        </w:rPr>
+        <w:t>git</w:t>
+      </w:r>
+      <w:proofErr w:type="spellEnd"/>
+      <w:r>
+        <w:rPr>
+          <w:rFonts w:ascii="Lucida Console" w:hAnsi="Lucida Console" w:cs="Lucida Console"/>
+          <w:color w:val="00BFBF"/>
+          <w:sz w:val="18"/>
+          <w:szCs w:val="18"/>
+        </w:rPr>
+        <w:t xml:space="preserve"> (master)</w:t>
+      </w:r>
+    </w:p>
+    <w:p>
+      <w:pPr>
+        <w:autoSpaceDE w:val="0"/>
+        <w:autoSpaceDN w:val="0"/>
+        <w:adjustRightInd w:val="0"/>
+        <w:spacing w:after="0" w:line="240" w:lineRule="auto"/>
+        <w:rPr>
+          <w:rFonts w:ascii="Lucida Console" w:hAnsi="Lucida Console" w:cs="Lucida Console"/>
+          <w:sz w:val="18"/>
+          <w:szCs w:val="18"/>
+        </w:rPr>
+      </w:pPr>
+      <w:r>
+        <w:rPr>
+          <w:rFonts w:ascii="Lucida Console" w:hAnsi="Lucida Console" w:cs="Lucida Console"/>
+          <w:sz w:val="18"/>
+          <w:szCs w:val="18"/>
+        </w:rPr>
+        <w:t xml:space="preserve">$ </w:t>
+      </w:r>
+      <w:proofErr w:type="spellStart"/>
+      <w:r>
+        <w:rPr>
+          <w:rFonts w:ascii="Lucida Console" w:hAnsi="Lucida Console" w:cs="Lucida Console"/>
+          <w:sz w:val="18"/>
+          <w:szCs w:val="18"/>
+        </w:rPr>
+        <w:t>git</w:t>
+      </w:r>
+      <w:proofErr w:type="spellEnd"/>
+      <w:r>
+        <w:rPr>
+          <w:rFonts w:ascii="Lucida Console" w:hAnsi="Lucida Console" w:cs="Lucida Console"/>
+          <w:sz w:val="18"/>
+          <w:szCs w:val="18"/>
+        </w:rPr>
+        <w:t xml:space="preserve"> remote remove </w:t>
+      </w:r>
+      <w:proofErr w:type="spellStart"/>
+      <w:r>
+        <w:rPr>
+          <w:rFonts w:ascii="Lucida Console" w:hAnsi="Lucida Console" w:cs="Lucida Console"/>
+          <w:sz w:val="18"/>
+          <w:szCs w:val="18"/>
+        </w:rPr>
+        <w:t>allCommandofGit</w:t>
+      </w:r>
+      <w:proofErr w:type="spellEnd"/>
+    </w:p>
+    <w:p>
+      <w:pPr>
         <w:pStyle w:val="ListParagraph"/>
         <w:ind w:left="1440"/>
         <w:rPr>
@@ -20417,6 +20684,8 @@
           <w:szCs w:val="36"/>
         </w:rPr>
       </w:pPr>
+      <w:bookmarkStart w:id="0" w:name="_GoBack"/>
+      <w:bookmarkEnd w:id="0"/>
     </w:p>
     <w:p>
       <w:pPr>
@@ -20427,22 +20696,26 @@
           <w:szCs w:val="36"/>
         </w:rPr>
       </w:pPr>
-      <w:proofErr w:type="spellStart"/>
-      <w:r>
+    </w:p>
+    <w:p>
+      <w:pPr>
+        <w:pStyle w:val="ListParagraph"/>
+        <w:ind w:left="1440"/>
         <w:rPr>
           <w:sz w:val="36"/>
           <w:szCs w:val="36"/>
         </w:rPr>
-        <w:t>Git</w:t>
-      </w:r>
-      <w:proofErr w:type="spellEnd"/>
-      <w:r>
+      </w:pPr>
+    </w:p>
+    <w:p>
+      <w:pPr>
+        <w:pStyle w:val="ListParagraph"/>
+        <w:ind w:left="1440"/>
         <w:rPr>
           <w:sz w:val="36"/>
           <w:szCs w:val="36"/>
         </w:rPr>
-        <w:t xml:space="preserve"> Revert Message</w:t>
-      </w:r>
+      </w:pPr>
     </w:p>
     <w:p>
       <w:pPr>
@@ -20456,6 +20729,42 @@
     </w:p>
     <w:p>
       <w:pPr>
+        <w:pStyle w:val="ListParagraph"/>
+        <w:ind w:left="1440"/>
+        <w:rPr>
+          <w:sz w:val="36"/>
+          <w:szCs w:val="36"/>
+        </w:rPr>
+      </w:pPr>
+      <w:proofErr w:type="spellStart"/>
+      <w:r>
+        <w:rPr>
+          <w:sz w:val="36"/>
+          <w:szCs w:val="36"/>
+        </w:rPr>
+        <w:t>Git</w:t>
+      </w:r>
+      <w:proofErr w:type="spellEnd"/>
+      <w:r>
+        <w:rPr>
+          <w:sz w:val="36"/>
+          <w:szCs w:val="36"/>
+        </w:rPr>
+        <w:t xml:space="preserve"> Revert Message</w:t>
+      </w:r>
+    </w:p>
+    <w:p>
+      <w:pPr>
+        <w:pStyle w:val="ListParagraph"/>
+        <w:ind w:left="1440"/>
+        <w:rPr>
+          <w:sz w:val="36"/>
+          <w:szCs w:val="36"/>
+        </w:rPr>
+      </w:pPr>
+    </w:p>
+    <w:p>
+      <w:pPr>
         <w:autoSpaceDE w:val="0"/>
         <w:autoSpaceDN w:val="0"/>
         <w:adjustRightInd w:val="0"/>
@@ -20866,8 +21175,6 @@
         </w:rPr>
         <w:t xml:space="preserve">    -s, --signoff         add Signed-off-by:</w:t>
       </w:r>
-      <w:bookmarkStart w:id="0" w:name="_GoBack"/>
-      <w:bookmarkEnd w:id="0"/>
     </w:p>
     <w:p>
       <w:pPr>
@@ -21140,6 +21447,7 @@
           <w:sz w:val="18"/>
           <w:szCs w:val="18"/>
         </w:rPr>
+        <w:lastRenderedPageBreak/>
         <w:t xml:space="preserve">gasingh@DIN16005503 </w:t>
       </w:r>
       <w:r>
@@ -21706,7 +22014,6 @@
           <w:sz w:val="18"/>
           <w:szCs w:val="18"/>
         </w:rPr>
-        <w:lastRenderedPageBreak/>
         <w:t xml:space="preserve">    -m, --mainline &lt;parent-number&gt;</w:t>
       </w:r>
     </w:p>

</xml_diff>